<commit_message>
DATA TA KE WA  DONE BOY MQTT FTW HAHAHAHAHAHA
</commit_message>
<xml_diff>
--- a/backend/templates/FormDataTA.docx
+++ b/backend/templates/FormDataTA.docx
@@ -1792,11 +1792,7 @@
             <w:tcW w:w="4508" w:type="dxa"/>
             <w:vAlign w:val="center"/>
           </w:tcPr>
-          <w:p>
-            <w:r>
-              <w:t>{image}</w:t>
-            </w:r>
-          </w:p>
+          <w:p/>
         </w:tc>
       </w:tr>
       <w:tr>

</xml_diff>